<commit_message>
115 team assessment tasks uploaded
</commit_message>
<xml_diff>
--- a/CSE115_lab-Manuals/A1/S16/Team 161.docx
+++ b/CSE115_lab-Manuals/A1/S16/Team 161.docx
@@ -2,6 +2,27 @@
 <file path=word/document.xml><?xml version="1.0" encoding="utf-8"?>
 <w:document xmlns:wpc="http://schemas.microsoft.com/office/word/2010/wordprocessingCanvas" xmlns:cx="http://schemas.microsoft.com/office/drawing/2014/chartex" xmlns:cx1="http://schemas.microsoft.com/office/drawing/2015/9/8/chartex" xmlns:cx2="http://schemas.microsoft.com/office/drawing/2015/10/21/chartex" xmlns:cx3="http://schemas.microsoft.com/office/drawing/2016/5/9/chartex" xmlns:cx4="http://schemas.microsoft.com/office/drawing/2016/5/10/chartex" xmlns:cx5="http://schemas.microsoft.com/office/drawing/2016/5/11/chartex" xmlns:cx6="http://schemas.microsoft.com/office/drawing/2016/5/12/chartex" xmlns:cx7="http://schemas.microsoft.com/office/drawing/2016/5/13/chartex" xmlns:cx8="http://schemas.microsoft.com/office/drawing/2016/5/14/chartex" xmlns:mc="http://schemas.openxmlformats.org/markup-compatibility/2006" xmlns:aink="http://schemas.microsoft.com/office/drawing/2016/ink" xmlns:am3d="http://schemas.microsoft.com/office/drawing/2017/model3d" xmlns:o="urn:schemas-microsoft-com:office:office" xmlns:r="http://schemas.openxmlformats.org/officeDocument/2006/relationships" xmlns:m="http://schemas.openxmlformats.org/officeDocument/2006/math" xmlns:v="urn:schemas-microsoft-com:vml" xmlns:wp14="http://schemas.microsoft.com/office/word/2010/wordprocessingDrawing" xmlns:wp="http://schemas.openxmlformats.org/drawingml/2006/wordprocessingDrawing" xmlns:w10="urn:schemas-microsoft-com:office:word" xmlns:w="http://schemas.openxmlformats.org/wordprocessingml/2006/main" xmlns:w14="http://schemas.microsoft.com/office/word/2010/wordml" xmlns:w15="http://schemas.microsoft.com/office/word/2012/wordml" xmlns:w16cex="http://schemas.microsoft.com/office/word/2018/wordml/cex" xmlns:w16cid="http://schemas.microsoft.com/office/word/2016/wordml/cid" xmlns:w16="http://schemas.microsoft.com/office/word/2018/wordml" xmlns:w16se="http://schemas.microsoft.com/office/word/2015/wordml/symex" xmlns:wpg="http://schemas.microsoft.com/office/word/2010/wordprocessingGroup" xmlns:wpi="http://schemas.microsoft.com/office/word/2010/wordprocessingInk" xmlns:wne="http://schemas.microsoft.com/office/word/2006/wordml" xmlns:wps="http://schemas.microsoft.com/office/word/2010/wordprocessingShape" mc:Ignorable="w14 w15 w16se w16cid w16 w16cex wp14">
   <w:body>
+    <w:p>
+      <w:pPr>
+        <w:rPr>
+          <w:b/>
+          <w:bCs/>
+          <w:i/>
+          <w:iCs/>
+          <w:u w:val="single"/>
+        </w:rPr>
+      </w:pPr>
+      <w:r>
+        <w:rPr>
+          <w:b/>
+          <w:bCs/>
+          <w:i/>
+          <w:iCs/>
+          <w:u w:val="single"/>
+        </w:rPr>
+        <w:t>Set for Team 161</w:t>
+      </w:r>
+    </w:p>
     <w:p>
       <w:r>
         <w:t xml:space="preserve">Among the many curious movements of all pieces in a chess game, the Queen’s movement is interesting. The Queen </w:t>
@@ -128,10 +149,7 @@
       </w:r>
       <w:r>
         <w:br/>
-        <w:t>T</w:t>
-      </w:r>
-      <w:r>
-        <w:t xml:space="preserve">he input contains several test cases. The only line of each test case contains four integers </w:t>
+        <w:t xml:space="preserve">The input contains several test cases. The only line of each test case contains four integers </w:t>
       </w:r>
       <w:r>
         <w:rPr>
@@ -151,13 +169,7 @@
         <w:t>The queen starts in the square with coordinates (X1, Y1), and must finish at the square with coordinates (X2, Y2).</w:t>
       </w:r>
       <w:r>
-        <w:t xml:space="preserve"> In the chessboard, columns are numbered from 1 to 8, from left </w:t>
-      </w:r>
-      <w:r>
-        <w:t>to</w:t>
-      </w:r>
-      <w:r>
-        <w:t xml:space="preserve"> right; lines are also numbered from 1 to 8, from top to bottom. The coordinates of a square in line X and column Y are (X, Y).</w:t>
+        <w:t xml:space="preserve"> In the chessboard, columns are numbered from 1 to 8, from left to right; lines are also numbered from 1 to 8, from top to bottom. The coordinates of a square in line X and column Y are (X, Y).</w:t>
       </w:r>
     </w:p>
     <w:p>
@@ -219,8 +231,6 @@
       </w:r>
       <w:r>
         <w:tab/>
-      </w:r>
-      <w:r>
         <w:t>--------&gt;</w:t>
       </w:r>
       <w:r>
@@ -234,8 +244,6 @@
       </w:r>
       <w:r>
         <w:tab/>
-      </w:r>
-      <w:r>
         <w:t>--------&gt;</w:t>
       </w:r>
       <w:r>
@@ -249,8 +257,6 @@
       </w:r>
       <w:r>
         <w:tab/>
-      </w:r>
-      <w:r>
         <w:t>--------&gt;</w:t>
       </w:r>
       <w:r>

</xml_diff>